<commit_message>
Cập nhật lại mẫu docx của BienBan
</commit_message>
<xml_diff>
--- a/EIMS/EIMS.API/Templates/BienBan_DieuChinh.docx
+++ b/EIMS/EIMS.API/Templates/BienBan_DieuChinh.docx
@@ -81,16 +81,14 @@
           <w:b/>
           <w:sz w:val="26"/>
           <w:szCs w:val="26"/>
-          <w:highlight w:val="yellow"/>
-        </w:rPr>
-      </w:pPr>
-      <w:r>
-        <w:rPr>
-          <w:rFonts w:ascii="Times New Roman" w:hAnsi="Times New Roman"/>
-          <w:b/>
-          <w:sz w:val="26"/>
-          <w:szCs w:val="26"/>
-          <w:highlight w:val="yellow"/>
+        </w:rPr>
+      </w:pPr>
+      <w:r>
+        <w:rPr>
+          <w:rFonts w:ascii="Times New Roman" w:hAnsi="Times New Roman"/>
+          <w:b/>
+          <w:sz w:val="26"/>
+          <w:szCs w:val="26"/>
         </w:rPr>
         <w:t>BIÊN BẢN ĐIỀU CHỈNH HÓA ĐƠN</w:t>
       </w:r>
@@ -100,7 +98,6 @@
           <w:b/>
           <w:sz w:val="26"/>
           <w:szCs w:val="26"/>
-          <w:highlight w:val="yellow"/>
         </w:rPr>
         <w:t xml:space="preserve"> </w:t>
       </w:r>
@@ -114,7 +111,6 @@
           <w:b/>
           <w:sz w:val="26"/>
           <w:szCs w:val="26"/>
-          <w:highlight w:val="yellow"/>
         </w:rPr>
       </w:pPr>
     </w:p>
@@ -128,7 +124,6 @@
           <w:color w:val="000000"/>
           <w:sz w:val="26"/>
           <w:szCs w:val="26"/>
-          <w:highlight w:val="yellow"/>
           <w:lang w:eastAsia="vi-VN"/>
         </w:rPr>
       </w:pPr>
@@ -139,46 +134,9 @@
           <w:color w:val="000000"/>
           <w:sz w:val="26"/>
           <w:szCs w:val="26"/>
-          <w:highlight w:val="yellow"/>
-          <w:lang w:eastAsia="vi-VN"/>
-        </w:rPr>
-        <w:t>Căn cứ Nghị định 123/2020/NĐ-CP</w:t>
-      </w:r>
-      <w:r>
-        <w:rPr>
-          <w:rFonts w:ascii="Times New Roman" w:eastAsia="Times New Roman" w:hAnsi="Times New Roman"/>
-          <w:iCs/>
-          <w:color w:val="000000"/>
-          <w:sz w:val="26"/>
-          <w:szCs w:val="26"/>
-          <w:highlight w:val="yellow"/>
-          <w:lang w:eastAsia="vi-VN"/>
-        </w:rPr>
-        <w:t xml:space="preserve"> ngày 19/10/2020</w:t>
-      </w:r>
-      <w:r>
-        <w:rPr>
-          <w:rFonts w:ascii="Times New Roman" w:eastAsia="Times New Roman" w:hAnsi="Times New Roman"/>
-          <w:iCs/>
-          <w:color w:val="000000"/>
-          <w:sz w:val="26"/>
-          <w:szCs w:val="26"/>
-          <w:highlight w:val="yellow"/>
-          <w:lang w:eastAsia="vi-VN"/>
-        </w:rPr>
-        <w:t xml:space="preserve"> quy định về hóa đơn, chứng từ</w:t>
-      </w:r>
-      <w:r>
-        <w:rPr>
-          <w:rFonts w:ascii="Times New Roman" w:eastAsia="Times New Roman" w:hAnsi="Times New Roman"/>
-          <w:iCs/>
-          <w:color w:val="000000"/>
-          <w:sz w:val="26"/>
-          <w:szCs w:val="26"/>
-          <w:highlight w:val="yellow"/>
-          <w:lang w:eastAsia="vi-VN"/>
-        </w:rPr>
-        <w:t>;</w:t>
+          <w:lang w:eastAsia="vi-VN"/>
+        </w:rPr>
+        <w:t>Căn cứ Nghị định 123/2020/NĐ-CP ngày 19/10/2020 quy định về hóa đơn, chứng từ;</w:t>
       </w:r>
     </w:p>
     <w:p>
@@ -190,7 +148,6 @@
           <w:iCs/>
           <w:sz w:val="26"/>
           <w:szCs w:val="26"/>
-          <w:highlight w:val="yellow"/>
         </w:rPr>
       </w:pPr>
       <w:r>
@@ -200,7 +157,6 @@
           <w:color w:val="000000"/>
           <w:sz w:val="26"/>
           <w:szCs w:val="26"/>
-          <w:highlight w:val="yellow"/>
           <w:lang w:eastAsia="vi-VN"/>
         </w:rPr>
         <w:t xml:space="preserve">Căn Nghị dịnh 70/2025/NĐ-CP sửa đổi, bổ sung một số điều </w:t>
@@ -212,7 +168,6 @@
           <w:iCs/>
           <w:sz w:val="26"/>
           <w:szCs w:val="26"/>
-          <w:highlight w:val="yellow"/>
         </w:rPr>
         <w:t>Nghị định</w:t>
       </w:r>
@@ -223,29 +178,8 @@
           <w:iCs/>
           <w:sz w:val="26"/>
           <w:szCs w:val="26"/>
-          <w:highlight w:val="yellow"/>
-        </w:rPr>
-        <w:t xml:space="preserve"> 123/2020/NĐ - CP </w:t>
-      </w:r>
-      <w:r>
-        <w:rPr>
-          <w:rFonts w:ascii="Times New Roman" w:hAnsi="Times New Roman"/>
-          <w:iCs/>
-          <w:sz w:val="26"/>
-          <w:szCs w:val="26"/>
-          <w:highlight w:val="yellow"/>
-        </w:rPr>
-        <w:t>quy định về hóa đơn, chứng từ</w:t>
-      </w:r>
-      <w:r>
-        <w:rPr>
-          <w:rFonts w:ascii="Times New Roman" w:hAnsi="Times New Roman"/>
-          <w:iCs/>
-          <w:sz w:val="26"/>
-          <w:szCs w:val="26"/>
-          <w:highlight w:val="yellow"/>
-        </w:rPr>
-        <w:t xml:space="preserve"> ;</w:t>
+        </w:rPr>
+        <w:t xml:space="preserve"> 123/2020/NĐ - CP quy định về hóa đơn, chứng từ ;</w:t>
       </w:r>
     </w:p>
     <w:p>
@@ -266,138 +200,16 @@
           <w:color w:val="000000"/>
           <w:sz w:val="26"/>
           <w:szCs w:val="26"/>
-          <w:highlight w:val="yellow"/>
-          <w:lang w:eastAsia="vi-VN"/>
-        </w:rPr>
-        <w:t xml:space="preserve">Căn cứ Thông tư </w:t>
-      </w:r>
-      <w:r>
-        <w:rPr>
-          <w:rFonts w:ascii="Times New Roman" w:eastAsia="Times New Roman" w:hAnsi="Times New Roman"/>
-          <w:iCs/>
-          <w:color w:val="000000"/>
-          <w:sz w:val="26"/>
-          <w:szCs w:val="26"/>
-          <w:highlight w:val="yellow"/>
-          <w:lang w:eastAsia="vi-VN"/>
-        </w:rPr>
-        <w:t>32</w:t>
-      </w:r>
-      <w:r>
-        <w:rPr>
-          <w:rFonts w:ascii="Times New Roman" w:eastAsia="Times New Roman" w:hAnsi="Times New Roman"/>
-          <w:iCs/>
-          <w:color w:val="000000"/>
-          <w:sz w:val="26"/>
-          <w:szCs w:val="26"/>
-          <w:highlight w:val="yellow"/>
-          <w:lang w:eastAsia="vi-VN"/>
-        </w:rPr>
-        <w:t>/202</w:t>
-      </w:r>
-      <w:r>
-        <w:rPr>
-          <w:rFonts w:ascii="Times New Roman" w:eastAsia="Times New Roman" w:hAnsi="Times New Roman"/>
-          <w:iCs/>
-          <w:color w:val="000000"/>
-          <w:sz w:val="26"/>
-          <w:szCs w:val="26"/>
-          <w:highlight w:val="yellow"/>
-          <w:lang w:eastAsia="vi-VN"/>
-        </w:rPr>
-        <w:t>5</w:t>
-      </w:r>
-      <w:r>
-        <w:rPr>
-          <w:rFonts w:ascii="Times New Roman" w:eastAsia="Times New Roman" w:hAnsi="Times New Roman"/>
-          <w:iCs/>
-          <w:color w:val="000000"/>
-          <w:sz w:val="26"/>
-          <w:szCs w:val="26"/>
-          <w:highlight w:val="yellow"/>
-          <w:lang w:eastAsia="vi-VN"/>
-        </w:rPr>
-        <w:t>/TT-BTC</w:t>
-      </w:r>
-      <w:r>
-        <w:rPr>
-          <w:rFonts w:ascii="Times New Roman" w:eastAsia="Times New Roman" w:hAnsi="Times New Roman"/>
-          <w:iCs/>
-          <w:color w:val="000000"/>
-          <w:sz w:val="26"/>
-          <w:szCs w:val="26"/>
-          <w:highlight w:val="yellow"/>
-          <w:lang w:eastAsia="vi-VN"/>
-        </w:rPr>
-        <w:t xml:space="preserve"> ngày 31/05/2025</w:t>
-      </w:r>
-      <w:r>
-        <w:rPr>
-          <w:rFonts w:ascii="Times New Roman" w:eastAsia="Times New Roman" w:hAnsi="Times New Roman"/>
-          <w:iCs/>
-          <w:color w:val="000000"/>
-          <w:sz w:val="26"/>
-          <w:szCs w:val="26"/>
-          <w:highlight w:val="yellow"/>
-          <w:lang w:eastAsia="vi-VN"/>
-        </w:rPr>
-        <w:t xml:space="preserve"> hướng dẫn thực hiện Luật Quản lý thuế, Nghị định 123/2020/NĐ-CP quy định về hóa đơn, chứng từ</w:t>
-      </w:r>
-      <w:r>
-        <w:rPr>
-          <w:rFonts w:ascii="Times New Roman" w:eastAsia="Times New Roman" w:hAnsi="Times New Roman"/>
-          <w:iCs/>
-          <w:color w:val="000000"/>
-          <w:sz w:val="26"/>
-          <w:szCs w:val="26"/>
-          <w:highlight w:val="yellow"/>
-          <w:lang w:eastAsia="vi-VN"/>
-        </w:rPr>
-        <w:t xml:space="preserve">, </w:t>
-      </w:r>
-      <w:r>
-        <w:rPr>
-          <w:rFonts w:ascii="Times New Roman" w:eastAsia="Times New Roman" w:hAnsi="Times New Roman"/>
-          <w:iCs/>
-          <w:color w:val="000000"/>
-          <w:sz w:val="26"/>
-          <w:szCs w:val="26"/>
-          <w:highlight w:val="yellow"/>
-          <w:lang w:eastAsia="vi-VN"/>
-        </w:rPr>
-        <w:t>Nghị định số 70/2025/NĐ-CP ngày 20</w:t>
-      </w:r>
-      <w:r>
-        <w:rPr>
-          <w:rFonts w:ascii="Times New Roman" w:eastAsia="Times New Roman" w:hAnsi="Times New Roman"/>
-          <w:iCs/>
-          <w:color w:val="000000"/>
-          <w:sz w:val="26"/>
-          <w:szCs w:val="26"/>
-          <w:highlight w:val="yellow"/>
-          <w:lang w:eastAsia="vi-VN"/>
-        </w:rPr>
-        <w:t>/03/</w:t>
-      </w:r>
-      <w:r>
-        <w:rPr>
-          <w:rFonts w:ascii="Times New Roman" w:eastAsia="Times New Roman" w:hAnsi="Times New Roman"/>
-          <w:iCs/>
-          <w:color w:val="000000"/>
-          <w:sz w:val="26"/>
-          <w:szCs w:val="26"/>
-          <w:highlight w:val="yellow"/>
-          <w:lang w:eastAsia="vi-VN"/>
-        </w:rPr>
-        <w:t>2025 sửa đổi, bổ sung một số điều của Nghị định số 123/2020/NĐ-CP</w:t>
-      </w:r>
-      <w:r>
-        <w:rPr>
-          <w:rFonts w:ascii="Times New Roman" w:hAnsi="Times New Roman"/>
-          <w:iCs/>
-          <w:sz w:val="26"/>
-          <w:szCs w:val="26"/>
-          <w:highlight w:val="yellow"/>
+          <w:lang w:eastAsia="vi-VN"/>
+        </w:rPr>
+        <w:t>Căn cứ Thông tư 32/2025/TT-BTC ngày 31/05/2025 hướng dẫn thực hiện Luật Quản lý thuế, Nghị định 123/2020/NĐ-CP quy định về hóa đơn, chứng từ, Nghị định số 70/2025/NĐ-CP ngày 20/03/2025 sửa đổi, bổ sung một số điều của Nghị định số 123/2020/NĐ-CP</w:t>
+      </w:r>
+      <w:r>
+        <w:rPr>
+          <w:rFonts w:ascii="Times New Roman" w:hAnsi="Times New Roman"/>
+          <w:iCs/>
+          <w:sz w:val="26"/>
+          <w:szCs w:val="26"/>
         </w:rPr>
         <w:t>;</w:t>
       </w:r>
@@ -467,18 +279,8 @@
           <w:iCs/>
           <w:sz w:val="26"/>
           <w:szCs w:val="26"/>
-          <w:highlight w:val="yellow"/>
-        </w:rPr>
-        <w:t>Hôm nay,</w:t>
-      </w:r>
-      <w:r>
-        <w:rPr>
-          <w:rFonts w:ascii="Times New Roman" w:hAnsi="Times New Roman"/>
-          <w:iCs/>
-          <w:sz w:val="26"/>
-          <w:szCs w:val="26"/>
-        </w:rPr>
-        <w:t xml:space="preserve"> ngày </w:t>
+        </w:rPr>
+        <w:t xml:space="preserve">Hôm nay, ngày </w:t>
       </w:r>
       <w:bookmarkStart w:id="2" w:name="_Hlk216457455"/>
       <w:r>
@@ -488,25 +290,7 @@
           <w:sz w:val="26"/>
           <w:szCs w:val="26"/>
         </w:rPr>
-        <w:t>{{</w:t>
-      </w:r>
-      <w:r>
-        <w:rPr>
-          <w:rFonts w:ascii="Times New Roman" w:hAnsi="Times New Roman"/>
-          <w:iCs/>
-          <w:sz w:val="26"/>
-          <w:szCs w:val="26"/>
-        </w:rPr>
-        <w:t>Day</w:t>
-      </w:r>
-      <w:r>
-        <w:rPr>
-          <w:rFonts w:ascii="Times New Roman" w:hAnsi="Times New Roman"/>
-          <w:iCs/>
-          <w:sz w:val="26"/>
-          <w:szCs w:val="26"/>
-        </w:rPr>
-        <w:t>}}</w:t>
+        <w:t>{{Day}}</w:t>
       </w:r>
       <w:r>
         <w:rPr>
@@ -524,25 +308,7 @@
           <w:sz w:val="26"/>
           <w:szCs w:val="26"/>
         </w:rPr>
-        <w:t>{{</w:t>
-      </w:r>
-      <w:r>
-        <w:rPr>
-          <w:rFonts w:ascii="Times New Roman" w:hAnsi="Times New Roman"/>
-          <w:iCs/>
-          <w:sz w:val="26"/>
-          <w:szCs w:val="26"/>
-        </w:rPr>
-        <w:t>Month</w:t>
-      </w:r>
-      <w:r>
-        <w:rPr>
-          <w:rFonts w:ascii="Times New Roman" w:hAnsi="Times New Roman"/>
-          <w:iCs/>
-          <w:sz w:val="26"/>
-          <w:szCs w:val="26"/>
-        </w:rPr>
-        <w:t>}}</w:t>
+        <w:t>{{Month}}</w:t>
       </w:r>
       <w:r>
         <w:rPr>
@@ -570,17 +336,7 @@
           <w:sz w:val="26"/>
           <w:szCs w:val="26"/>
         </w:rPr>
-        <w:t xml:space="preserve">, </w:t>
-      </w:r>
-      <w:r>
-        <w:rPr>
-          <w:rFonts w:ascii="Times New Roman" w:hAnsi="Times New Roman"/>
-          <w:iCs/>
-          <w:sz w:val="26"/>
-          <w:szCs w:val="26"/>
-          <w:highlight w:val="yellow"/>
-        </w:rPr>
-        <w:t>đại diện hai bên gồm có:</w:t>
+        <w:t>, đại diện hai bên gồm có:</w:t>
       </w:r>
     </w:p>
     <w:p>
@@ -595,7 +351,6 @@
           <w:color w:val="000000"/>
           <w:sz w:val="26"/>
           <w:szCs w:val="26"/>
-          <w:highlight w:val="yellow"/>
           <w:shd w:val="clear" w:color="auto" w:fill="FFFFFF"/>
         </w:rPr>
       </w:pPr>
@@ -605,26 +360,14 @@
           <w:b/>
           <w:sz w:val="26"/>
           <w:szCs w:val="26"/>
-          <w:highlight w:val="yellow"/>
-        </w:rPr>
-        <w:t>BÊN</w:t>
-      </w:r>
-      <w:r>
-        <w:rPr>
-          <w:rFonts w:ascii="Times New Roman" w:hAnsi="Times New Roman"/>
-          <w:b/>
-          <w:sz w:val="26"/>
-          <w:szCs w:val="26"/>
-          <w:highlight w:val="yellow"/>
-        </w:rPr>
-        <w:t xml:space="preserve"> A (BÊN BÁN)</w:t>
-      </w:r>
-      <w:r>
-        <w:rPr>
-          <w:rFonts w:ascii="Times New Roman" w:hAnsi="Times New Roman"/>
-          <w:sz w:val="26"/>
-          <w:szCs w:val="26"/>
-          <w:highlight w:val="yellow"/>
+        </w:rPr>
+        <w:t>BÊN A (BÊN BÁN)</w:t>
+      </w:r>
+      <w:r>
+        <w:rPr>
+          <w:rFonts w:ascii="Times New Roman" w:hAnsi="Times New Roman"/>
+          <w:sz w:val="26"/>
+          <w:szCs w:val="26"/>
         </w:rPr>
         <w:t xml:space="preserve">: </w:t>
       </w:r>
@@ -635,7 +378,6 @@
           <w:bCs/>
           <w:sz w:val="26"/>
           <w:szCs w:val="26"/>
-          <w:highlight w:val="yellow"/>
         </w:rPr>
         <w:t>CÔNG TY CỔ PHẦN GIẢI PHÁP TỔNG THỂ KỶ NGUYÊN SỐ</w:t>
       </w:r>
@@ -652,7 +394,6 @@
           <w:color w:val="000000"/>
           <w:sz w:val="26"/>
           <w:szCs w:val="26"/>
-          <w:highlight w:val="yellow"/>
           <w:shd w:val="clear" w:color="auto" w:fill="FFFFFF"/>
         </w:rPr>
       </w:pPr>
@@ -661,25 +402,14 @@
           <w:rFonts w:ascii="Times New Roman" w:hAnsi="Times New Roman"/>
           <w:sz w:val="26"/>
           <w:szCs w:val="26"/>
-          <w:highlight w:val="yellow"/>
-        </w:rPr>
-        <w:t>Địa chỉ:</w:t>
-      </w:r>
-      <w:r>
-        <w:rPr>
-          <w:rFonts w:ascii="Times New Roman" w:hAnsi="Times New Roman"/>
-          <w:sz w:val="26"/>
-          <w:szCs w:val="26"/>
-          <w:highlight w:val="yellow"/>
-        </w:rPr>
-        <w:t xml:space="preserve"> Số </w:t>
-      </w:r>
-      <w:r>
-        <w:rPr>
-          <w:rFonts w:ascii="Times New Roman" w:hAnsi="Times New Roman"/>
-          <w:sz w:val="26"/>
-          <w:szCs w:val="26"/>
-          <w:highlight w:val="yellow"/>
+        </w:rPr>
+        <w:t xml:space="preserve">Địa chỉ: Số </w:t>
+      </w:r>
+      <w:r>
+        <w:rPr>
+          <w:rFonts w:ascii="Times New Roman" w:hAnsi="Times New Roman"/>
+          <w:sz w:val="26"/>
+          <w:szCs w:val="26"/>
         </w:rPr>
         <w:t>26 Nguyễn Đình Khơi, Phường Tân Sơn Nhất, TP Hồ Chí Minh, Việt Nam</w:t>
       </w:r>
@@ -692,15 +422,13 @@
           <w:rFonts w:ascii="Times New Roman" w:hAnsi="Times New Roman"/>
           <w:sz w:val="26"/>
           <w:szCs w:val="26"/>
-          <w:highlight w:val="yellow"/>
-        </w:rPr>
-      </w:pPr>
-      <w:r>
-        <w:rPr>
-          <w:rFonts w:ascii="Times New Roman" w:hAnsi="Times New Roman"/>
-          <w:sz w:val="26"/>
-          <w:szCs w:val="26"/>
-          <w:highlight w:val="yellow"/>
+        </w:rPr>
+      </w:pPr>
+      <w:r>
+        <w:rPr>
+          <w:rFonts w:ascii="Times New Roman" w:hAnsi="Times New Roman"/>
+          <w:sz w:val="26"/>
+          <w:szCs w:val="26"/>
         </w:rPr>
         <w:t xml:space="preserve">MST: </w:t>
       </w:r>
@@ -709,7 +437,6 @@
           <w:rFonts w:ascii="Times New Roman" w:hAnsi="Times New Roman"/>
           <w:sz w:val="26"/>
           <w:szCs w:val="26"/>
-          <w:highlight w:val="yellow"/>
         </w:rPr>
         <w:t>0311357436</w:t>
       </w:r>
@@ -729,27 +456,40 @@
           <w:rFonts w:ascii="Times New Roman" w:hAnsi="Times New Roman"/>
           <w:sz w:val="26"/>
           <w:szCs w:val="26"/>
-          <w:highlight w:val="yellow"/>
-        </w:rPr>
-        <w:t xml:space="preserve">Người đại diện: Đặng Nguyễn Kim Tùng  </w:t>
-      </w:r>
-      <w:r>
-        <w:rPr>
-          <w:rFonts w:ascii="Times New Roman" w:hAnsi="Times New Roman"/>
-          <w:sz w:val="26"/>
-          <w:szCs w:val="26"/>
-          <w:highlight w:val="yellow"/>
-        </w:rPr>
-        <w:t xml:space="preserve">            </w:t>
-      </w:r>
-      <w:r>
-        <w:rPr>
-          <w:rFonts w:ascii="Times New Roman" w:hAnsi="Times New Roman"/>
-          <w:sz w:val="26"/>
-          <w:szCs w:val="26"/>
-          <w:highlight w:val="yellow"/>
-        </w:rPr>
-        <w:t>Chức vụ: Kế Toán Trưởng</w:t>
+        </w:rPr>
+        <w:t>Người đại diện:</w:t>
+      </w:r>
+      <w:r>
+        <w:rPr>
+          <w:rFonts w:ascii="Times New Roman" w:hAnsi="Times New Roman"/>
+          <w:sz w:val="26"/>
+          <w:szCs w:val="26"/>
+        </w:rPr>
+        <w:t xml:space="preserve"> </w:t>
+      </w:r>
+      <w:r>
+        <w:rPr>
+          <w:rFonts w:ascii="Times New Roman" w:hAnsi="Times New Roman"/>
+          <w:sz w:val="26"/>
+          <w:szCs w:val="26"/>
+        </w:rPr>
+        <w:t>…………………………</w:t>
+      </w:r>
+      <w:r>
+        <w:rPr>
+          <w:rFonts w:ascii="Times New Roman" w:hAnsi="Times New Roman"/>
+          <w:sz w:val="26"/>
+          <w:szCs w:val="26"/>
+        </w:rPr>
+        <w:t xml:space="preserve">              Chức vụ: </w:t>
+      </w:r>
+      <w:r>
+        <w:rPr>
+          <w:rFonts w:ascii="Times New Roman" w:hAnsi="Times New Roman"/>
+          <w:sz w:val="26"/>
+          <w:szCs w:val="26"/>
+        </w:rPr>
+        <w:t>…………………………</w:t>
       </w:r>
     </w:p>
     <w:p>
@@ -864,15 +604,7 @@
           <w:sz w:val="26"/>
           <w:szCs w:val="26"/>
         </w:rPr>
-        <w:t>BuyerAddress</w:t>
-      </w:r>
-      <w:r>
-        <w:rPr>
-          <w:rFonts w:ascii="Times New Roman" w:hAnsi="Times New Roman"/>
-          <w:sz w:val="26"/>
-          <w:szCs w:val="26"/>
-        </w:rPr>
-        <w:t>}}</w:t>
+        <w:t>BuyerAddress}}</w:t>
       </w:r>
       <w:r>
         <w:rPr>
@@ -913,23 +645,7 @@
           <w:sz w:val="26"/>
           <w:szCs w:val="26"/>
         </w:rPr>
-        <w:t>{{</w:t>
-      </w:r>
-      <w:r>
-        <w:rPr>
-          <w:rFonts w:ascii="Times New Roman" w:hAnsi="Times New Roman"/>
-          <w:sz w:val="26"/>
-          <w:szCs w:val="26"/>
-        </w:rPr>
-        <w:t>BuyerTaxCode</w:t>
-      </w:r>
-      <w:r>
-        <w:rPr>
-          <w:rFonts w:ascii="Times New Roman" w:hAnsi="Times New Roman"/>
-          <w:sz w:val="26"/>
-          <w:szCs w:val="26"/>
-        </w:rPr>
-        <w:t>}}</w:t>
+        <w:t>{{BuyerTaxCode}}</w:t>
       </w:r>
       <w:r>
         <w:rPr>
@@ -987,15 +703,15 @@
           <w:sz w:val="26"/>
           <w:szCs w:val="26"/>
         </w:rPr>
-        <w:t>Bùi Thị Bích Tuyền</w:t>
-      </w:r>
-      <w:r>
-        <w:rPr>
-          <w:rFonts w:ascii="Times New Roman" w:hAnsi="Times New Roman"/>
-          <w:sz w:val="26"/>
-          <w:szCs w:val="26"/>
-        </w:rPr>
-        <w:t xml:space="preserve">                     </w:t>
+        <w:t>…………………………</w:t>
+      </w:r>
+      <w:r>
+        <w:rPr>
+          <w:rFonts w:ascii="Times New Roman" w:hAnsi="Times New Roman"/>
+          <w:sz w:val="26"/>
+          <w:szCs w:val="26"/>
+        </w:rPr>
+        <w:t xml:space="preserve">             </w:t>
       </w:r>
       <w:r>
         <w:rPr>
@@ -1011,7 +727,7 @@
           <w:sz w:val="26"/>
           <w:szCs w:val="26"/>
         </w:rPr>
-        <w:t>Giám Đốc</w:t>
+        <w:t>…………………………</w:t>
       </w:r>
     </w:p>
     <w:p>
@@ -1032,25 +748,7 @@
           <w:szCs w:val="26"/>
           <w:lang w:eastAsia="vi-VN"/>
         </w:rPr>
-        <w:t xml:space="preserve">Hai bên </w:t>
-      </w:r>
-      <w:r>
-        <w:rPr>
-          <w:rFonts w:ascii="Times New Roman" w:hAnsi="Times New Roman"/>
-          <w:sz w:val="26"/>
-          <w:szCs w:val="26"/>
-          <w:lang w:eastAsia="vi-VN"/>
-        </w:rPr>
-        <w:t xml:space="preserve">cùng </w:t>
-      </w:r>
-      <w:r>
-        <w:rPr>
-          <w:rFonts w:ascii="Times New Roman" w:hAnsi="Times New Roman"/>
-          <w:sz w:val="26"/>
-          <w:szCs w:val="26"/>
-          <w:lang w:eastAsia="vi-VN"/>
-        </w:rPr>
-        <w:t>thống nhất lập biên bản</w:t>
+        <w:t>Hai bên cùng thống nhất lập biên bản</w:t>
       </w:r>
       <w:r>
         <w:rPr>
@@ -1068,16 +766,7 @@
           <w:szCs w:val="26"/>
           <w:lang w:eastAsia="vi-VN"/>
         </w:rPr>
-        <w:t xml:space="preserve"> </w:t>
-      </w:r>
-      <w:r>
-        <w:rPr>
-          <w:rFonts w:ascii="Times New Roman" w:hAnsi="Times New Roman"/>
-          <w:sz w:val="26"/>
-          <w:szCs w:val="26"/>
-          <w:lang w:eastAsia="vi-VN"/>
-        </w:rPr>
-        <w:t xml:space="preserve">điều chỉnh </w:t>
+        <w:t xml:space="preserve"> điều chỉnh </w:t>
       </w:r>
       <w:r>
         <w:rPr>
@@ -1357,16 +1046,14 @@
           <w:rFonts w:ascii="Times New Roman" w:hAnsi="Times New Roman"/>
           <w:sz w:val="26"/>
           <w:szCs w:val="26"/>
-          <w:highlight w:val="yellow"/>
-        </w:rPr>
-      </w:pPr>
-      <w:r>
-        <w:rPr>
-          <w:rFonts w:ascii="Times New Roman" w:hAnsi="Times New Roman"/>
-          <w:b/>
-          <w:sz w:val="26"/>
-          <w:szCs w:val="26"/>
-          <w:highlight w:val="yellow"/>
+        </w:rPr>
+      </w:pPr>
+      <w:r>
+        <w:rPr>
+          <w:rFonts w:ascii="Times New Roman" w:hAnsi="Times New Roman"/>
+          <w:b/>
+          <w:sz w:val="26"/>
+          <w:szCs w:val="26"/>
         </w:rPr>
         <w:t>Nội dung t</w:t>
       </w:r>
@@ -1376,7 +1063,6 @@
           <w:b/>
           <w:sz w:val="26"/>
           <w:szCs w:val="26"/>
-          <w:highlight w:val="yellow"/>
         </w:rPr>
         <w:t>rướ</w:t>
       </w:r>
@@ -1386,7 +1072,6 @@
           <w:b/>
           <w:sz w:val="26"/>
           <w:szCs w:val="26"/>
-          <w:highlight w:val="yellow"/>
         </w:rPr>
         <w:t>c khi điều chỉnh</w:t>
       </w:r>
@@ -1396,7 +1081,6 @@
           <w:b/>
           <w:sz w:val="26"/>
           <w:szCs w:val="26"/>
-          <w:highlight w:val="yellow"/>
         </w:rPr>
         <w:t xml:space="preserve"> là:</w:t>
       </w:r>
@@ -1405,7 +1089,6 @@
           <w:rFonts w:ascii="Times New Roman" w:hAnsi="Times New Roman"/>
           <w:sz w:val="26"/>
           <w:szCs w:val="26"/>
-          <w:highlight w:val="yellow"/>
         </w:rPr>
         <w:t xml:space="preserve"> </w:t>
       </w:r>
@@ -1462,7 +1145,6 @@
           <w:b/>
           <w:sz w:val="26"/>
           <w:szCs w:val="26"/>
-          <w:highlight w:val="yellow"/>
           <w:lang w:val="en-US"/>
         </w:rPr>
         <w:t>Nội dung</w:t>
@@ -1473,7 +1155,6 @@
           <w:b/>
           <w:sz w:val="26"/>
           <w:szCs w:val="26"/>
-          <w:highlight w:val="yellow"/>
         </w:rPr>
         <w:t xml:space="preserve"> </w:t>
       </w:r>
@@ -1483,7 +1164,6 @@
           <w:b/>
           <w:sz w:val="26"/>
           <w:szCs w:val="26"/>
-          <w:highlight w:val="yellow"/>
           <w:lang w:val="en-US"/>
         </w:rPr>
         <w:t>đúng</w:t>
@@ -1494,18 +1174,8 @@
           <w:b/>
           <w:sz w:val="26"/>
           <w:szCs w:val="26"/>
-          <w:highlight w:val="yellow"/>
-        </w:rPr>
-        <w:t xml:space="preserve"> là</w:t>
-      </w:r>
-      <w:r>
-        <w:rPr>
-          <w:rFonts w:ascii="Times New Roman" w:hAnsi="Times New Roman"/>
-          <w:b/>
-          <w:sz w:val="26"/>
-          <w:szCs w:val="26"/>
-        </w:rPr>
-        <w:t xml:space="preserve">: </w:t>
+        </w:rPr>
+        <w:t xml:space="preserve"> là: </w:t>
       </w:r>
     </w:p>
     <w:p>
@@ -1519,7 +1189,6 @@
           <w:b/>
           <w:sz w:val="26"/>
           <w:szCs w:val="26"/>
-          <w:highlight w:val="yellow"/>
           <w:lang w:val="en-US"/>
         </w:rPr>
       </w:pPr>
@@ -1551,7 +1220,6 @@
           <w:b/>
           <w:sz w:val="26"/>
           <w:szCs w:val="26"/>
-          <w:highlight w:val="yellow"/>
           <w:lang w:val="en-US"/>
         </w:rPr>
       </w:pPr>
@@ -1561,7 +1229,6 @@
           <w:b/>
           <w:sz w:val="26"/>
           <w:szCs w:val="26"/>
-          <w:highlight w:val="yellow"/>
           <w:lang w:val="en-US"/>
         </w:rPr>
         <w:t xml:space="preserve">Hai bên thống nhất </w:t>
@@ -1572,7 +1239,6 @@
           <w:b/>
           <w:sz w:val="26"/>
           <w:szCs w:val="26"/>
-          <w:highlight w:val="yellow"/>
           <w:lang w:val="en-US"/>
         </w:rPr>
         <w:t xml:space="preserve">lập biên bản </w:t>
@@ -1583,7 +1249,6 @@
           <w:b/>
           <w:sz w:val="26"/>
           <w:szCs w:val="26"/>
-          <w:highlight w:val="yellow"/>
           <w:lang w:val="en-US"/>
         </w:rPr>
         <w:t xml:space="preserve">điều chỉnh như sau: </w:t>
@@ -1620,7 +1285,6 @@
           <w:rFonts w:ascii="Times New Roman" w:hAnsi="Times New Roman"/>
           <w:sz w:val="26"/>
           <w:szCs w:val="26"/>
-          <w:highlight w:val="yellow"/>
           <w:lang w:val="en-US"/>
         </w:rPr>
         <w:t xml:space="preserve">Bên bán lập hóa đơn điều chỉnh để giao cho bên mua </w:t>
@@ -1630,7 +1294,6 @@
           <w:rFonts w:ascii="Times New Roman" w:hAnsi="Times New Roman"/>
           <w:sz w:val="26"/>
           <w:szCs w:val="26"/>
-          <w:highlight w:val="yellow"/>
           <w:lang w:val="en-US" w:eastAsia="vi-VN"/>
         </w:rPr>
         <w:t>hoá đơn</w:t>
@@ -1640,7 +1303,6 @@
           <w:rFonts w:ascii="Times New Roman" w:hAnsi="Times New Roman"/>
           <w:sz w:val="26"/>
           <w:szCs w:val="26"/>
-          <w:highlight w:val="yellow"/>
           <w:lang w:val="en-US" w:eastAsia="vi-VN"/>
         </w:rPr>
         <w:t xml:space="preserve"> điều chỉnh</w:t>
@@ -1711,7 +1373,6 @@
         </w:rPr>
         <w:t xml:space="preserve">ý hiệu: </w:t>
       </w:r>
-      <w:proofErr w:type="gramStart"/>
       <w:r>
         <w:rPr>
           <w:rFonts w:ascii="Times New Roman" w:hAnsi="Times New Roman"/>
@@ -1731,9 +1392,8 @@
           <w:szCs w:val="26"/>
           <w:lang w:val="en-US" w:eastAsia="vi-VN"/>
         </w:rPr>
-        <w:t>Serial</w:t>
-      </w:r>
-      <w:proofErr w:type="gramEnd"/>
+        <w:t>Serial }}</w:t>
+      </w:r>
       <w:r>
         <w:rPr>
           <w:rFonts w:ascii="Times New Roman" w:hAnsi="Times New Roman"/>
@@ -1741,7 +1401,7 @@
           <w:szCs w:val="26"/>
           <w:lang w:val="en-US" w:eastAsia="vi-VN"/>
         </w:rPr>
-        <w:t xml:space="preserve"> }}</w:t>
+        <w:t>,</w:t>
       </w:r>
       <w:r>
         <w:rPr>
@@ -1750,7 +1410,7 @@
           <w:szCs w:val="26"/>
           <w:lang w:val="en-US" w:eastAsia="vi-VN"/>
         </w:rPr>
-        <w:t>,</w:t>
+        <w:t xml:space="preserve"> </w:t>
       </w:r>
       <w:r>
         <w:rPr>
@@ -1759,6 +1419,15 @@
           <w:szCs w:val="26"/>
           <w:lang w:val="en-US" w:eastAsia="vi-VN"/>
         </w:rPr>
+        <w:t>số</w:t>
+      </w:r>
+      <w:r>
+        <w:rPr>
+          <w:rFonts w:ascii="Times New Roman" w:hAnsi="Times New Roman"/>
+          <w:sz w:val="26"/>
+          <w:szCs w:val="26"/>
+          <w:lang w:val="en-US" w:eastAsia="vi-VN"/>
+        </w:rPr>
         <w:t xml:space="preserve"> </w:t>
       </w:r>
       <w:r>
@@ -1768,7 +1437,7 @@
           <w:szCs w:val="26"/>
           <w:lang w:val="en-US" w:eastAsia="vi-VN"/>
         </w:rPr>
-        <w:t>số</w:t>
+        <w:t xml:space="preserve">hoá đơn: </w:t>
       </w:r>
       <w:r>
         <w:rPr>
@@ -1777,43 +1446,7 @@
           <w:szCs w:val="26"/>
           <w:lang w:val="en-US" w:eastAsia="vi-VN"/>
         </w:rPr>
-        <w:t xml:space="preserve"> </w:t>
-      </w:r>
-      <w:r>
-        <w:rPr>
-          <w:rFonts w:ascii="Times New Roman" w:hAnsi="Times New Roman"/>
-          <w:sz w:val="26"/>
-          <w:szCs w:val="26"/>
-          <w:lang w:val="en-US" w:eastAsia="vi-VN"/>
-        </w:rPr>
-        <w:t xml:space="preserve">hoá đơn: </w:t>
-      </w:r>
-      <w:r>
-        <w:rPr>
-          <w:rFonts w:ascii="Times New Roman" w:hAnsi="Times New Roman"/>
-          <w:sz w:val="26"/>
-          <w:szCs w:val="26"/>
-          <w:lang w:val="en-US" w:eastAsia="vi-VN"/>
-        </w:rPr>
-        <w:t>{</w:t>
-      </w:r>
-      <w:r>
-        <w:rPr>
-          <w:rFonts w:ascii="Times New Roman" w:hAnsi="Times New Roman"/>
-          <w:sz w:val="26"/>
-          <w:szCs w:val="26"/>
-          <w:lang w:val="en-US" w:eastAsia="vi-VN"/>
-        </w:rPr>
-        <w:t>{</w:t>
-      </w:r>
-      <w:r>
-        <w:rPr>
-          <w:rFonts w:ascii="Times New Roman" w:hAnsi="Times New Roman"/>
-          <w:sz w:val="26"/>
-          <w:szCs w:val="26"/>
-          <w:lang w:val="en-US" w:eastAsia="vi-VN"/>
-        </w:rPr>
-        <w:t>Adjustment_InvoiceNumber}</w:t>
+        <w:t>{{Adjustment_InvoiceNumber}</w:t>
       </w:r>
       <w:r>
         <w:rPr>
@@ -1878,15 +1511,13 @@
           <w:rFonts w:ascii="Times New Roman" w:hAnsi="Times New Roman"/>
           <w:sz w:val="26"/>
           <w:szCs w:val="26"/>
-          <w:highlight w:val="yellow"/>
-        </w:rPr>
-      </w:pPr>
-      <w:r>
-        <w:rPr>
-          <w:rFonts w:ascii="Times New Roman" w:hAnsi="Times New Roman"/>
-          <w:sz w:val="26"/>
-          <w:szCs w:val="26"/>
-          <w:highlight w:val="yellow"/>
+        </w:rPr>
+      </w:pPr>
+      <w:r>
+        <w:rPr>
+          <w:rFonts w:ascii="Times New Roman" w:hAnsi="Times New Roman"/>
+          <w:sz w:val="26"/>
+          <w:szCs w:val="26"/>
         </w:rPr>
         <w:t>Chúng tôi cam kết và hoàn toàn chịu trách nhiệm về việc điều chỉnh hóa đơn này.</w:t>
       </w:r>
@@ -1899,15 +1530,13 @@
           <w:rFonts w:ascii="Times New Roman" w:hAnsi="Times New Roman"/>
           <w:sz w:val="26"/>
           <w:szCs w:val="26"/>
-          <w:highlight w:val="yellow"/>
-        </w:rPr>
-      </w:pPr>
-      <w:r>
-        <w:rPr>
-          <w:rFonts w:ascii="Times New Roman" w:hAnsi="Times New Roman"/>
-          <w:sz w:val="26"/>
-          <w:szCs w:val="26"/>
-          <w:highlight w:val="yellow"/>
+        </w:rPr>
+      </w:pPr>
+      <w:r>
+        <w:rPr>
+          <w:rFonts w:ascii="Times New Roman" w:hAnsi="Times New Roman"/>
+          <w:sz w:val="26"/>
+          <w:szCs w:val="26"/>
         </w:rPr>
         <w:t>Biên bản này lập thành 02 bản, có giá trị pháp lý như nhau. Bên A giữ 01 bản, Bên B giữ</w:t>
       </w:r>
@@ -1916,7 +1545,6 @@
           <w:rFonts w:ascii="Times New Roman" w:hAnsi="Times New Roman"/>
           <w:sz w:val="26"/>
           <w:szCs w:val="26"/>
-          <w:highlight w:val="yellow"/>
         </w:rPr>
         <w:t xml:space="preserve"> </w:t>
       </w:r>
@@ -1925,7 +1553,6 @@
           <w:rFonts w:ascii="Times New Roman" w:hAnsi="Times New Roman"/>
           <w:sz w:val="26"/>
           <w:szCs w:val="26"/>
-          <w:highlight w:val="yellow"/>
         </w:rPr>
         <w:t>01 bản.</w:t>
       </w:r>
@@ -1938,7 +1565,6 @@
           <w:rFonts w:ascii="Times New Roman" w:hAnsi="Times New Roman"/>
           <w:sz w:val="26"/>
           <w:szCs w:val="26"/>
-          <w:highlight w:val="yellow"/>
         </w:rPr>
       </w:pPr>
     </w:p>
@@ -1975,7 +1601,6 @@
                 <w:color w:val="222222"/>
                 <w:sz w:val="26"/>
                 <w:szCs w:val="26"/>
-                <w:highlight w:val="yellow"/>
                 <w:lang w:eastAsia="vi-VN"/>
               </w:rPr>
             </w:pPr>
@@ -1987,7 +1612,6 @@
                 <w:color w:val="000000"/>
                 <w:sz w:val="26"/>
                 <w:szCs w:val="26"/>
-                <w:highlight w:val="yellow"/>
                 <w:lang w:eastAsia="vi-VN"/>
               </w:rPr>
               <w:t>ĐẠI DIỆN BÊN A</w:t>
@@ -2009,7 +1633,6 @@
                 <w:color w:val="222222"/>
                 <w:sz w:val="26"/>
                 <w:szCs w:val="26"/>
-                <w:highlight w:val="yellow"/>
                 <w:lang w:eastAsia="vi-VN"/>
               </w:rPr>
             </w:pPr>
@@ -2021,7 +1644,6 @@
                 <w:color w:val="000000"/>
                 <w:sz w:val="26"/>
                 <w:szCs w:val="26"/>
-                <w:highlight w:val="yellow"/>
                 <w:lang w:eastAsia="vi-VN"/>
               </w:rPr>
               <w:t>ĐẠI DIỆN BÊN B</w:t>
@@ -2048,7 +1670,6 @@
                 <w:color w:val="222222"/>
                 <w:sz w:val="26"/>
                 <w:szCs w:val="26"/>
-                <w:highlight w:val="yellow"/>
                 <w:lang w:eastAsia="vi-VN"/>
               </w:rPr>
             </w:pPr>
@@ -2058,7 +1679,6 @@
                 <w:color w:val="000000"/>
                 <w:sz w:val="26"/>
                 <w:szCs w:val="26"/>
-                <w:highlight w:val="yellow"/>
                 <w:lang w:eastAsia="vi-VN"/>
               </w:rPr>
               <w:t>(Ký, ghi rõ họ tên)</w:t>
@@ -2089,7 +1709,6 @@
                 <w:color w:val="000000"/>
                 <w:sz w:val="26"/>
                 <w:szCs w:val="26"/>
-                <w:highlight w:val="yellow"/>
                 <w:lang w:eastAsia="vi-VN"/>
               </w:rPr>
               <w:t>(Ký, ghi rõ họ tên)</w:t>

</xml_diff>